<commit_message>
Reorganized and added to stats library
</commit_message>
<xml_diff>
--- a/WrittenWorks/FormulaSheet/FormulaSheet.docx
+++ b/WrittenWorks/FormulaSheet/FormulaSheet.docx
@@ -8668,7 +8668,7 @@
                   <w:rPr>
                     <w:rFonts w:ascii="Cambria Math" w:eastAsiaTheme="minorEastAsia" w:hAnsi="Cambria Math"/>
                   </w:rPr>
-                  <m:t>2</m:t>
+                  <m:t>1</m:t>
                 </m:r>
               </m:sub>
             </m:sSub>
@@ -8759,13 +8759,7 @@
           <w:rPr>
             <w:rFonts w:ascii="Cambria Math" w:eastAsiaTheme="minorEastAsia" w:hAnsi="Cambria Math"/>
           </w:rPr>
-          <m:t>=</m:t>
-        </m:r>
-        <m:r>
-          <w:rPr>
-            <w:rFonts w:ascii="Cambria Math" w:eastAsiaTheme="minorEastAsia" w:hAnsi="Cambria Math"/>
-          </w:rPr>
-          <m:t>V</m:t>
+          <m:t>=V</m:t>
         </m:r>
         <m:d>
           <m:dPr>
@@ -9160,14 +9154,7 @@
                     <w:rFonts w:ascii="Cambria Math" w:eastAsiaTheme="minorEastAsia" w:hAnsi="Cambria Math"/>
                     <w:color w:val="000000" w:themeColor="text1"/>
                   </w:rPr>
-                  <m:t>0,</m:t>
-                </m:r>
-                <m:r>
-                  <w:rPr>
-                    <w:rFonts w:ascii="Cambria Math" w:eastAsiaTheme="minorEastAsia" w:hAnsi="Cambria Math"/>
-                    <w:color w:val="000000" w:themeColor="text1"/>
-                  </w:rPr>
-                  <m:t xml:space="preserve">                  elsewhere.</m:t>
+                  <m:t>0,                  elsewhere.</m:t>
                 </m:r>
               </m:e>
             </m:eqArr>
@@ -9511,13 +9498,7 @@
           <w:rPr>
             <w:rFonts w:ascii="Cambria Math" w:eastAsiaTheme="minorEastAsia" w:hAnsi="Cambria Math"/>
           </w:rPr>
-          <m:t>=</m:t>
-        </m:r>
-        <m:r>
-          <w:rPr>
-            <w:rFonts w:ascii="Cambria Math" w:eastAsiaTheme="minorEastAsia" w:hAnsi="Cambria Math"/>
-          </w:rPr>
-          <m:t>V</m:t>
+          <m:t>=V</m:t>
         </m:r>
         <m:d>
           <m:dPr>
@@ -9541,13 +9522,7 @@
           <w:rPr>
             <w:rFonts w:ascii="Cambria Math" w:eastAsiaTheme="minorEastAsia" w:hAnsi="Cambria Math"/>
           </w:rPr>
-          <m:t xml:space="preserve">= </m:t>
-        </m:r>
-        <m:r>
-          <w:rPr>
-            <w:rFonts w:ascii="Cambria Math" w:eastAsiaTheme="minorEastAsia" w:hAnsi="Cambria Math"/>
-          </w:rPr>
-          <m:t>α</m:t>
+          <m:t>= α</m:t>
         </m:r>
         <m:sSup>
           <m:sSupPr>
@@ -9808,13 +9783,7 @@
                   <w:rPr>
                     <w:rFonts w:ascii="Cambria Math" w:eastAsiaTheme="minorEastAsia" w:hAnsi="Cambria Math"/>
                   </w:rPr>
-                  <m:t>0,</m:t>
-                </m:r>
-                <m:r>
-                  <w:rPr>
-                    <w:rFonts w:ascii="Cambria Math" w:eastAsiaTheme="minorEastAsia" w:hAnsi="Cambria Math"/>
-                  </w:rPr>
-                  <m:t xml:space="preserve">           elsewhere</m:t>
+                  <m:t>0,           elsewhere</m:t>
                 </m:r>
               </m:e>
             </m:eqArr>
@@ -9883,13 +9852,7 @@
           <w:rPr>
             <w:rFonts w:ascii="Cambria Math" w:eastAsiaTheme="minorEastAsia" w:hAnsi="Cambria Math"/>
           </w:rPr>
-          <m:t>α</m:t>
-        </m:r>
-        <m:r>
-          <w:rPr>
-            <w:rFonts w:ascii="Cambria Math" w:eastAsiaTheme="minorEastAsia" w:hAnsi="Cambria Math"/>
-          </w:rPr>
-          <m:t>=1</m:t>
+          <m:t>α=1</m:t>
         </m:r>
       </m:oMath>
       <w:r>

</xml_diff>